<commit_message>
tugas yang harus dipenuhi
</commit_message>
<xml_diff>
--- a/CII2M3 Pengantar Kecerdasan Buatan - Tugas 02.docx
+++ b/CII2M3 Pengantar Kecerdasan Buatan - Tugas 02.docx
@@ -1,6 +1,6 @@
 
 <file path=word/document.xml><?xml version="1.0" encoding="utf-8"?>
-<w:document xmlns:wpc="http://schemas.microsoft.com/office/word/2010/wordprocessingCanvas" xmlns:mc="http://schemas.openxmlformats.org/markup-compatibility/2006" xmlns:o="urn:schemas-microsoft-com:office:office" xmlns:r="http://schemas.openxmlformats.org/officeDocument/2006/relationships" xmlns:m="http://schemas.openxmlformats.org/officeDocument/2006/math" xmlns:v="urn:schemas-microsoft-com:vml" xmlns:wp14="http://schemas.microsoft.com/office/word/2010/wordprocessingDrawing" xmlns:wp="http://schemas.openxmlformats.org/drawingml/2006/wordprocessingDrawing" xmlns:w10="urn:schemas-microsoft-com:office:word" xmlns:w="http://schemas.openxmlformats.org/wordprocessingml/2006/main" xmlns:w14="http://schemas.microsoft.com/office/word/2010/wordml" xmlns:w15="http://schemas.microsoft.com/office/word/2012/wordml" xmlns:wpg="http://schemas.microsoft.com/office/word/2010/wordprocessingGroup" xmlns:wpi="http://schemas.microsoft.com/office/word/2010/wordprocessingInk" xmlns:wne="http://schemas.microsoft.com/office/word/2006/wordml" xmlns:wps="http://schemas.microsoft.com/office/word/2010/wordprocessingShape" mc:Ignorable="w14 w15 wp14">
+<w:document xmlns:wpc="http://schemas.microsoft.com/office/word/2010/wordprocessingCanvas" xmlns:cx="http://schemas.microsoft.com/office/drawing/2014/chartex" xmlns:cx1="http://schemas.microsoft.com/office/drawing/2015/9/8/chartex" xmlns:cx2="http://schemas.microsoft.com/office/drawing/2015/10/21/chartex" xmlns:cx3="http://schemas.microsoft.com/office/drawing/2016/5/9/chartex" xmlns:cx4="http://schemas.microsoft.com/office/drawing/2016/5/10/chartex" xmlns:cx5="http://schemas.microsoft.com/office/drawing/2016/5/11/chartex" xmlns:cx6="http://schemas.microsoft.com/office/drawing/2016/5/12/chartex" xmlns:cx7="http://schemas.microsoft.com/office/drawing/2016/5/13/chartex" xmlns:cx8="http://schemas.microsoft.com/office/drawing/2016/5/14/chartex" xmlns:mc="http://schemas.openxmlformats.org/markup-compatibility/2006" xmlns:aink="http://schemas.microsoft.com/office/drawing/2016/ink" xmlns:am3d="http://schemas.microsoft.com/office/drawing/2017/model3d" xmlns:o="urn:schemas-microsoft-com:office:office" xmlns:r="http://schemas.openxmlformats.org/officeDocument/2006/relationships" xmlns:m="http://schemas.openxmlformats.org/officeDocument/2006/math" xmlns:v="urn:schemas-microsoft-com:vml" xmlns:wp14="http://schemas.microsoft.com/office/word/2010/wordprocessingDrawing" xmlns:wp="http://schemas.openxmlformats.org/drawingml/2006/wordprocessingDrawing" xmlns:w10="urn:schemas-microsoft-com:office:word" xmlns:w="http://schemas.openxmlformats.org/wordprocessingml/2006/main" xmlns:w14="http://schemas.microsoft.com/office/word/2010/wordml" xmlns:w15="http://schemas.microsoft.com/office/word/2012/wordml" xmlns:w16cex="http://schemas.microsoft.com/office/word/2018/wordml/cex" xmlns:w16cid="http://schemas.microsoft.com/office/word/2016/wordml/cid" xmlns:w16="http://schemas.microsoft.com/office/word/2018/wordml" xmlns:w16se="http://schemas.microsoft.com/office/word/2015/wordml/symex" xmlns:wpg="http://schemas.microsoft.com/office/word/2010/wordprocessingGroup" xmlns:wpi="http://schemas.microsoft.com/office/word/2010/wordprocessingInk" xmlns:wne="http://schemas.microsoft.com/office/word/2006/wordml" xmlns:wps="http://schemas.microsoft.com/office/word/2010/wordprocessingShape" mc:Ignorable="w14 w15 w16se w16cid w16 w16cex wp14">
   <w:body>
     <w:p>
       <w:pPr>
@@ -147,14 +147,7 @@
           <w:sz w:val="24"/>
           <w:szCs w:val="24"/>
         </w:rPr>
-        <w:t xml:space="preserve"> yang berisi satu vektor kolom berisi 10 baris </w:t>
-      </w:r>
-      <w:r>
-        <w:rPr>
-          <w:sz w:val="24"/>
-          <w:szCs w:val="24"/>
-        </w:rPr>
-        <w:t xml:space="preserve">angka bernilai integer (bilangan bulat) yang menyatakan nomor baris/record id restoran (1-100) pada file </w:t>
+        <w:t xml:space="preserve"> yang berisi satu vektor kolom berisi 10 baris angka bernilai integer (bilangan bulat) yang menyatakan nomor baris/record id restoran (1-100) pada file </w:t>
       </w:r>
       <w:r>
         <w:rPr>
@@ -320,15 +313,7 @@
           <w:sz w:val="24"/>
           <w:szCs w:val="24"/>
         </w:rPr>
-        <w:t>Metode De</w:t>
-      </w:r>
-      <w:r>
-        <w:rPr>
-          <w:color w:val="000000"/>
-          <w:sz w:val="24"/>
-          <w:szCs w:val="24"/>
-        </w:rPr>
-        <w:t>fuzzifikasi</w:t>
+        <w:t>Metode Defuzzifikasi</w:t>
       </w:r>
     </w:p>
     <w:p>
@@ -554,14 +539,7 @@
           <w:sz w:val="24"/>
           <w:szCs w:val="24"/>
         </w:rPr>
-        <w:t xml:space="preserve"> yang be</w:t>
-      </w:r>
-      <w:r>
-        <w:rPr>
-          <w:sz w:val="24"/>
-          <w:szCs w:val="24"/>
-        </w:rPr>
-        <w:t xml:space="preserve">risi satu vektor kolom berisi 10 baris angka bernilai integer (bilangan bulat) yang menyatakan nomor baris/record id restoran (1-100) pada file </w:t>
+        <w:t xml:space="preserve"> yang berisi satu vektor kolom berisi 10 baris angka bernilai integer (bilangan bulat) yang menyatakan nomor baris/record id restoran (1-100) pada file </w:t>
       </w:r>
       <w:r>
         <w:rPr>
@@ -577,6 +555,14 @@
           <w:szCs w:val="24"/>
         </w:rPr>
         <w:t>.</w:t>
+      </w:r>
+      <w:r>
+        <w:rPr>
+          <w:sz w:val="24"/>
+          <w:szCs w:val="24"/>
+          <w:lang w:val="en-US"/>
+        </w:rPr>
+        <w:t xml:space="preserve"> </w:t>
       </w:r>
       <w:r>
         <w:br w:type="page"/>
@@ -653,7 +639,6 @@
         </w:rPr>
         <w:t xml:space="preserve">Tugas dikumpulkan maksimal hari </w:t>
       </w:r>
-      <w:proofErr w:type="spellStart"/>
       <w:r>
         <w:rPr>
           <w:b/>
@@ -664,7 +649,6 @@
         </w:rPr>
         <w:t>Minggu</w:t>
       </w:r>
-      <w:proofErr w:type="spellEnd"/>
       <w:r>
         <w:rPr>
           <w:b/>
@@ -679,16 +663,7 @@
           <w:sz w:val="24"/>
           <w:szCs w:val="24"/>
         </w:rPr>
-        <w:t>tangg</w:t>
-      </w:r>
-      <w:bookmarkStart w:id="0" w:name="_GoBack"/>
-      <w:bookmarkEnd w:id="0"/>
-      <w:r>
-        <w:rPr>
-          <w:sz w:val="24"/>
-          <w:szCs w:val="24"/>
-        </w:rPr>
-        <w:t xml:space="preserve">al </w:t>
+        <w:t xml:space="preserve">tanggal </w:t>
       </w:r>
       <w:r>
         <w:rPr>
@@ -894,14 +869,7 @@
           <w:sz w:val="24"/>
           <w:szCs w:val="24"/>
         </w:rPr>
-        <w:t>Penamaan file zip/ra</w:t>
-      </w:r>
-      <w:r>
-        <w:rPr>
-          <w:sz w:val="24"/>
-          <w:szCs w:val="24"/>
-        </w:rPr>
-        <w:t xml:space="preserve">r </w:t>
+        <w:t xml:space="preserve">Penamaan file zip/rar </w:t>
       </w:r>
       <w:r>
         <w:rPr>
@@ -1337,15 +1305,7 @@
           <w:sz w:val="24"/>
           <w:szCs w:val="24"/>
         </w:rPr>
-        <w:t>Penamaan file dan format source code yang tidak sesuai akan menyebab</w:t>
-      </w:r>
-      <w:r>
-        <w:rPr>
-          <w:color w:val="000000"/>
-          <w:sz w:val="24"/>
-          <w:szCs w:val="24"/>
-        </w:rPr>
-        <w:t xml:space="preserve">kan pengumpulan </w:t>
+        <w:t xml:space="preserve">Penamaan file dan format source code yang tidak sesuai akan menyebabkan pengumpulan </w:t>
       </w:r>
       <w:r>
         <w:rPr>
@@ -1583,14 +1543,7 @@
           <w:szCs w:val="24"/>
         </w:rPr>
         <w:lastRenderedPageBreak/>
-        <w:t>Tambahka</w:t>
-      </w:r>
-      <w:r>
-        <w:rPr>
-          <w:sz w:val="24"/>
-          <w:szCs w:val="24"/>
-        </w:rPr>
-        <w:t xml:space="preserve">n </w:t>
+        <w:t xml:space="preserve">Tambahkan </w:t>
       </w:r>
       <w:r>
         <w:rPr>
@@ -1681,16 +1634,7 @@
           <w:sz w:val="24"/>
           <w:szCs w:val="24"/>
         </w:rPr>
-        <w:t>parameter Fuz</w:t>
-      </w:r>
-      <w:r>
-        <w:rPr>
-          <w:b/>
-          <w:color w:val="0000FF"/>
-          <w:sz w:val="24"/>
-          <w:szCs w:val="24"/>
-        </w:rPr>
-        <w:t>zy</w:t>
+        <w:t>parameter Fuzzy</w:t>
       </w:r>
       <w:r>
         <w:rPr>
@@ -1750,14 +1694,7 @@
           <w:sz w:val="24"/>
           <w:szCs w:val="24"/>
         </w:rPr>
-        <w:t>hasil running berdasarkan nilai-nilai para</w:t>
-      </w:r>
-      <w:r>
-        <w:rPr>
-          <w:sz w:val="24"/>
-          <w:szCs w:val="24"/>
-        </w:rPr>
-        <w:t xml:space="preserve">meter optimum (tampilan hasil akhir 10 id restoran terbaik). </w:t>
+        <w:t xml:space="preserve">hasil running berdasarkan nilai-nilai parameter optimum (tampilan hasil akhir 10 id restoran terbaik). </w:t>
       </w:r>
     </w:p>
     <w:p>
@@ -3540,7 +3477,7 @@
 </file>
 
 <file path=word/endnotes.xml><?xml version="1.0" encoding="utf-8"?>
-<w:endnotes xmlns:wpc="http://schemas.microsoft.com/office/word/2010/wordprocessingCanvas" xmlns:mc="http://schemas.openxmlformats.org/markup-compatibility/2006" xmlns:o="urn:schemas-microsoft-com:office:office" xmlns:r="http://schemas.openxmlformats.org/officeDocument/2006/relationships" xmlns:m="http://schemas.openxmlformats.org/officeDocument/2006/math" xmlns:v="urn:schemas-microsoft-com:vml" xmlns:wp14="http://schemas.microsoft.com/office/word/2010/wordprocessingDrawing" xmlns:wp="http://schemas.openxmlformats.org/drawingml/2006/wordprocessingDrawing" xmlns:w10="urn:schemas-microsoft-com:office:word" xmlns:w="http://schemas.openxmlformats.org/wordprocessingml/2006/main" xmlns:w14="http://schemas.microsoft.com/office/word/2010/wordml" xmlns:w15="http://schemas.microsoft.com/office/word/2012/wordml" xmlns:wpg="http://schemas.microsoft.com/office/word/2010/wordprocessingGroup" xmlns:wpi="http://schemas.microsoft.com/office/word/2010/wordprocessingInk" xmlns:wne="http://schemas.microsoft.com/office/word/2006/wordml" xmlns:wps="http://schemas.microsoft.com/office/word/2010/wordprocessingShape" mc:Ignorable="w14 w15 wp14">
+<w:endnotes xmlns:wpc="http://schemas.microsoft.com/office/word/2010/wordprocessingCanvas" xmlns:cx="http://schemas.microsoft.com/office/drawing/2014/chartex" xmlns:cx1="http://schemas.microsoft.com/office/drawing/2015/9/8/chartex" xmlns:cx2="http://schemas.microsoft.com/office/drawing/2015/10/21/chartex" xmlns:cx3="http://schemas.microsoft.com/office/drawing/2016/5/9/chartex" xmlns:cx4="http://schemas.microsoft.com/office/drawing/2016/5/10/chartex" xmlns:cx5="http://schemas.microsoft.com/office/drawing/2016/5/11/chartex" xmlns:cx6="http://schemas.microsoft.com/office/drawing/2016/5/12/chartex" xmlns:cx7="http://schemas.microsoft.com/office/drawing/2016/5/13/chartex" xmlns:cx8="http://schemas.microsoft.com/office/drawing/2016/5/14/chartex" xmlns:mc="http://schemas.openxmlformats.org/markup-compatibility/2006" xmlns:aink="http://schemas.microsoft.com/office/drawing/2016/ink" xmlns:am3d="http://schemas.microsoft.com/office/drawing/2017/model3d" xmlns:o="urn:schemas-microsoft-com:office:office" xmlns:r="http://schemas.openxmlformats.org/officeDocument/2006/relationships" xmlns:m="http://schemas.openxmlformats.org/officeDocument/2006/math" xmlns:v="urn:schemas-microsoft-com:vml" xmlns:wp14="http://schemas.microsoft.com/office/word/2010/wordprocessingDrawing" xmlns:wp="http://schemas.openxmlformats.org/drawingml/2006/wordprocessingDrawing" xmlns:w10="urn:schemas-microsoft-com:office:word" xmlns:w="http://schemas.openxmlformats.org/wordprocessingml/2006/main" xmlns:w14="http://schemas.microsoft.com/office/word/2010/wordml" xmlns:w15="http://schemas.microsoft.com/office/word/2012/wordml" xmlns:w16cex="http://schemas.microsoft.com/office/word/2018/wordml/cex" xmlns:w16cid="http://schemas.microsoft.com/office/word/2016/wordml/cid" xmlns:w16="http://schemas.microsoft.com/office/word/2018/wordml" xmlns:w16se="http://schemas.microsoft.com/office/word/2015/wordml/symex" xmlns:wpg="http://schemas.microsoft.com/office/word/2010/wordprocessingGroup" xmlns:wpi="http://schemas.microsoft.com/office/word/2010/wordprocessingInk" xmlns:wne="http://schemas.microsoft.com/office/word/2006/wordml" xmlns:wps="http://schemas.microsoft.com/office/word/2010/wordprocessingShape" mc:Ignorable="w14 w15 w16se w16cid w16 w16cex wp14">
   <w:endnote w:type="separator" w:id="-1">
     <w:p>
       <w:pPr>
@@ -3565,7 +3502,7 @@
 </file>
 
 <file path=word/footnotes.xml><?xml version="1.0" encoding="utf-8"?>
-<w:footnotes xmlns:wpc="http://schemas.microsoft.com/office/word/2010/wordprocessingCanvas" xmlns:mc="http://schemas.openxmlformats.org/markup-compatibility/2006" xmlns:o="urn:schemas-microsoft-com:office:office" xmlns:r="http://schemas.openxmlformats.org/officeDocument/2006/relationships" xmlns:m="http://schemas.openxmlformats.org/officeDocument/2006/math" xmlns:v="urn:schemas-microsoft-com:vml" xmlns:wp14="http://schemas.microsoft.com/office/word/2010/wordprocessingDrawing" xmlns:wp="http://schemas.openxmlformats.org/drawingml/2006/wordprocessingDrawing" xmlns:w10="urn:schemas-microsoft-com:office:word" xmlns:w="http://schemas.openxmlformats.org/wordprocessingml/2006/main" xmlns:w14="http://schemas.microsoft.com/office/word/2010/wordml" xmlns:w15="http://schemas.microsoft.com/office/word/2012/wordml" xmlns:wpg="http://schemas.microsoft.com/office/word/2010/wordprocessingGroup" xmlns:wpi="http://schemas.microsoft.com/office/word/2010/wordprocessingInk" xmlns:wne="http://schemas.microsoft.com/office/word/2006/wordml" xmlns:wps="http://schemas.microsoft.com/office/word/2010/wordprocessingShape" mc:Ignorable="w14 w15 wp14">
+<w:footnotes xmlns:wpc="http://schemas.microsoft.com/office/word/2010/wordprocessingCanvas" xmlns:cx="http://schemas.microsoft.com/office/drawing/2014/chartex" xmlns:cx1="http://schemas.microsoft.com/office/drawing/2015/9/8/chartex" xmlns:cx2="http://schemas.microsoft.com/office/drawing/2015/10/21/chartex" xmlns:cx3="http://schemas.microsoft.com/office/drawing/2016/5/9/chartex" xmlns:cx4="http://schemas.microsoft.com/office/drawing/2016/5/10/chartex" xmlns:cx5="http://schemas.microsoft.com/office/drawing/2016/5/11/chartex" xmlns:cx6="http://schemas.microsoft.com/office/drawing/2016/5/12/chartex" xmlns:cx7="http://schemas.microsoft.com/office/drawing/2016/5/13/chartex" xmlns:cx8="http://schemas.microsoft.com/office/drawing/2016/5/14/chartex" xmlns:mc="http://schemas.openxmlformats.org/markup-compatibility/2006" xmlns:aink="http://schemas.microsoft.com/office/drawing/2016/ink" xmlns:am3d="http://schemas.microsoft.com/office/drawing/2017/model3d" xmlns:o="urn:schemas-microsoft-com:office:office" xmlns:r="http://schemas.openxmlformats.org/officeDocument/2006/relationships" xmlns:m="http://schemas.openxmlformats.org/officeDocument/2006/math" xmlns:v="urn:schemas-microsoft-com:vml" xmlns:wp14="http://schemas.microsoft.com/office/word/2010/wordprocessingDrawing" xmlns:wp="http://schemas.openxmlformats.org/drawingml/2006/wordprocessingDrawing" xmlns:w10="urn:schemas-microsoft-com:office:word" xmlns:w="http://schemas.openxmlformats.org/wordprocessingml/2006/main" xmlns:w14="http://schemas.microsoft.com/office/word/2010/wordml" xmlns:w15="http://schemas.microsoft.com/office/word/2012/wordml" xmlns:w16cex="http://schemas.microsoft.com/office/word/2018/wordml/cex" xmlns:w16cid="http://schemas.microsoft.com/office/word/2016/wordml/cid" xmlns:w16="http://schemas.microsoft.com/office/word/2018/wordml" xmlns:w16se="http://schemas.microsoft.com/office/word/2015/wordml/symex" xmlns:wpg="http://schemas.microsoft.com/office/word/2010/wordprocessingGroup" xmlns:wpi="http://schemas.microsoft.com/office/word/2010/wordprocessingInk" xmlns:wne="http://schemas.microsoft.com/office/word/2006/wordml" xmlns:wps="http://schemas.microsoft.com/office/word/2010/wordprocessingShape" mc:Ignorable="w14 w15 w16se w16cid w16 w16cex wp14">
   <w:footnote w:type="separator" w:id="-1">
     <w:p>
       <w:pPr>
@@ -3590,7 +3527,7 @@
 </file>
 
 <file path=word/header1.xml><?xml version="1.0" encoding="utf-8"?>
-<w:hdr xmlns:wpc="http://schemas.microsoft.com/office/word/2010/wordprocessingCanvas" xmlns:mc="http://schemas.openxmlformats.org/markup-compatibility/2006" xmlns:o="urn:schemas-microsoft-com:office:office" xmlns:r="http://schemas.openxmlformats.org/officeDocument/2006/relationships" xmlns:m="http://schemas.openxmlformats.org/officeDocument/2006/math" xmlns:v="urn:schemas-microsoft-com:vml" xmlns:wp14="http://schemas.microsoft.com/office/word/2010/wordprocessingDrawing" xmlns:wp="http://schemas.openxmlformats.org/drawingml/2006/wordprocessingDrawing" xmlns:w10="urn:schemas-microsoft-com:office:word" xmlns:w="http://schemas.openxmlformats.org/wordprocessingml/2006/main" xmlns:w14="http://schemas.microsoft.com/office/word/2010/wordml" xmlns:w15="http://schemas.microsoft.com/office/word/2012/wordml" xmlns:wpg="http://schemas.microsoft.com/office/word/2010/wordprocessingGroup" xmlns:wpi="http://schemas.microsoft.com/office/word/2010/wordprocessingInk" xmlns:wne="http://schemas.microsoft.com/office/word/2006/wordml" xmlns:wps="http://schemas.microsoft.com/office/word/2010/wordprocessingShape" mc:Ignorable="w14 w15 wp14">
+<w:hdr xmlns:wpc="http://schemas.microsoft.com/office/word/2010/wordprocessingCanvas" xmlns:cx="http://schemas.microsoft.com/office/drawing/2014/chartex" xmlns:cx1="http://schemas.microsoft.com/office/drawing/2015/9/8/chartex" xmlns:cx2="http://schemas.microsoft.com/office/drawing/2015/10/21/chartex" xmlns:cx3="http://schemas.microsoft.com/office/drawing/2016/5/9/chartex" xmlns:cx4="http://schemas.microsoft.com/office/drawing/2016/5/10/chartex" xmlns:cx5="http://schemas.microsoft.com/office/drawing/2016/5/11/chartex" xmlns:cx6="http://schemas.microsoft.com/office/drawing/2016/5/12/chartex" xmlns:cx7="http://schemas.microsoft.com/office/drawing/2016/5/13/chartex" xmlns:cx8="http://schemas.microsoft.com/office/drawing/2016/5/14/chartex" xmlns:mc="http://schemas.openxmlformats.org/markup-compatibility/2006" xmlns:aink="http://schemas.microsoft.com/office/drawing/2016/ink" xmlns:am3d="http://schemas.microsoft.com/office/drawing/2017/model3d" xmlns:o="urn:schemas-microsoft-com:office:office" xmlns:r="http://schemas.openxmlformats.org/officeDocument/2006/relationships" xmlns:m="http://schemas.openxmlformats.org/officeDocument/2006/math" xmlns:v="urn:schemas-microsoft-com:vml" xmlns:wp14="http://schemas.microsoft.com/office/word/2010/wordprocessingDrawing" xmlns:wp="http://schemas.openxmlformats.org/drawingml/2006/wordprocessingDrawing" xmlns:w10="urn:schemas-microsoft-com:office:word" xmlns:w="http://schemas.openxmlformats.org/wordprocessingml/2006/main" xmlns:w14="http://schemas.microsoft.com/office/word/2010/wordml" xmlns:w15="http://schemas.microsoft.com/office/word/2012/wordml" xmlns:w16cex="http://schemas.microsoft.com/office/word/2018/wordml/cex" xmlns:w16cid="http://schemas.microsoft.com/office/word/2016/wordml/cid" xmlns:w16="http://schemas.microsoft.com/office/word/2018/wordml" xmlns:w16se="http://schemas.microsoft.com/office/word/2015/wordml/symex" xmlns:wpg="http://schemas.microsoft.com/office/word/2010/wordprocessingGroup" xmlns:wpi="http://schemas.microsoft.com/office/word/2010/wordprocessingInk" xmlns:wne="http://schemas.microsoft.com/office/word/2006/wordml" xmlns:wps="http://schemas.microsoft.com/office/word/2010/wordprocessingShape" mc:Ignorable="w14 w15 w16se w16cid w16 w16cex wp14">
   <w:p>
     <w:pPr>
       <w:pBdr>
@@ -3616,7 +3553,7 @@
         <w:lang w:val="en-US"/>
       </w:rPr>
       <w:drawing>
-        <wp:anchor distT="0" distB="0" distL="114300" distR="114300" simplePos="0" relativeHeight="251658240" behindDoc="0" locked="0" layoutInCell="1" hidden="0" allowOverlap="1">
+        <wp:anchor distT="0" distB="0" distL="114300" distR="114300" simplePos="0" relativeHeight="251658240" behindDoc="0" locked="0" layoutInCell="1" hidden="0" allowOverlap="1" wp14:anchorId="6C67E16F" wp14:editId="68404CF1">
           <wp:simplePos x="0" y="0"/>
           <wp:positionH relativeFrom="column">
             <wp:posOffset>3852545</wp:posOffset>
@@ -3664,8 +3601,8 @@
 </file>
 
 <file path=word/numbering.xml><?xml version="1.0" encoding="utf-8"?>
-<w:numbering xmlns:wpc="http://schemas.microsoft.com/office/word/2010/wordprocessingCanvas" xmlns:mc="http://schemas.openxmlformats.org/markup-compatibility/2006" xmlns:o="urn:schemas-microsoft-com:office:office" xmlns:r="http://schemas.openxmlformats.org/officeDocument/2006/relationships" xmlns:m="http://schemas.openxmlformats.org/officeDocument/2006/math" xmlns:v="urn:schemas-microsoft-com:vml" xmlns:wp14="http://schemas.microsoft.com/office/word/2010/wordprocessingDrawing" xmlns:wp="http://schemas.openxmlformats.org/drawingml/2006/wordprocessingDrawing" xmlns:w10="urn:schemas-microsoft-com:office:word" xmlns:w="http://schemas.openxmlformats.org/wordprocessingml/2006/main" xmlns:w14="http://schemas.microsoft.com/office/word/2010/wordml" xmlns:w15="http://schemas.microsoft.com/office/word/2012/wordml" xmlns:wpg="http://schemas.microsoft.com/office/word/2010/wordprocessingGroup" xmlns:wpi="http://schemas.microsoft.com/office/word/2010/wordprocessingInk" xmlns:wne="http://schemas.microsoft.com/office/word/2006/wordml" xmlns:wps="http://schemas.microsoft.com/office/word/2010/wordprocessingShape" mc:Ignorable="w14 w15 wp14">
-  <w:abstractNum w:abstractNumId="0">
+<w:numbering xmlns:wpc="http://schemas.microsoft.com/office/word/2010/wordprocessingCanvas" xmlns:cx="http://schemas.microsoft.com/office/drawing/2014/chartex" xmlns:cx1="http://schemas.microsoft.com/office/drawing/2015/9/8/chartex" xmlns:cx2="http://schemas.microsoft.com/office/drawing/2015/10/21/chartex" xmlns:cx3="http://schemas.microsoft.com/office/drawing/2016/5/9/chartex" xmlns:cx4="http://schemas.microsoft.com/office/drawing/2016/5/10/chartex" xmlns:cx5="http://schemas.microsoft.com/office/drawing/2016/5/11/chartex" xmlns:cx6="http://schemas.microsoft.com/office/drawing/2016/5/12/chartex" xmlns:cx7="http://schemas.microsoft.com/office/drawing/2016/5/13/chartex" xmlns:cx8="http://schemas.microsoft.com/office/drawing/2016/5/14/chartex" xmlns:mc="http://schemas.openxmlformats.org/markup-compatibility/2006" xmlns:aink="http://schemas.microsoft.com/office/drawing/2016/ink" xmlns:am3d="http://schemas.microsoft.com/office/drawing/2017/model3d" xmlns:o="urn:schemas-microsoft-com:office:office" xmlns:r="http://schemas.openxmlformats.org/officeDocument/2006/relationships" xmlns:m="http://schemas.openxmlformats.org/officeDocument/2006/math" xmlns:v="urn:schemas-microsoft-com:vml" xmlns:wp14="http://schemas.microsoft.com/office/word/2010/wordprocessingDrawing" xmlns:wp="http://schemas.openxmlformats.org/drawingml/2006/wordprocessingDrawing" xmlns:w10="urn:schemas-microsoft-com:office:word" xmlns:w="http://schemas.openxmlformats.org/wordprocessingml/2006/main" xmlns:w14="http://schemas.microsoft.com/office/word/2010/wordml" xmlns:w15="http://schemas.microsoft.com/office/word/2012/wordml" xmlns:w16cex="http://schemas.microsoft.com/office/word/2018/wordml/cex" xmlns:w16cid="http://schemas.microsoft.com/office/word/2016/wordml/cid" xmlns:w16="http://schemas.microsoft.com/office/word/2018/wordml" xmlns:w16se="http://schemas.microsoft.com/office/word/2015/wordml/symex" xmlns:wpg="http://schemas.microsoft.com/office/word/2010/wordprocessingGroup" xmlns:wpi="http://schemas.microsoft.com/office/word/2010/wordprocessingInk" xmlns:wne="http://schemas.microsoft.com/office/word/2006/wordml" xmlns:wps="http://schemas.microsoft.com/office/word/2010/wordprocessingShape" mc:Ignorable="w14 w15 w16se w16cid w16 w16cex wp14">
+  <w:abstractNum w:abstractNumId="0" w15:restartNumberingAfterBreak="0">
     <w:nsid w:val="4BF06EC1"/>
     <w:multiLevelType w:val="multilevel"/>
     <w:tmpl w:val="5BAEB29E"/>
@@ -3778,7 +3715,7 @@
       </w:rPr>
     </w:lvl>
   </w:abstractNum>
-  <w:abstractNum w:abstractNumId="1">
+  <w:abstractNum w:abstractNumId="1" w15:restartNumberingAfterBreak="0">
     <w:nsid w:val="57FB100C"/>
     <w:multiLevelType w:val="multilevel"/>
     <w:tmpl w:val="9006CCCC"/>
@@ -3891,7 +3828,7 @@
       </w:rPr>
     </w:lvl>
   </w:abstractNum>
-  <w:abstractNum w:abstractNumId="2">
+  <w:abstractNum w:abstractNumId="2" w15:restartNumberingAfterBreak="0">
     <w:nsid w:val="7E850225"/>
     <w:multiLevelType w:val="multilevel"/>
     <w:tmpl w:val="076C1BB8"/>
@@ -3990,7 +3927,7 @@
 </file>
 
 <file path=word/styles.xml><?xml version="1.0" encoding="utf-8"?>
-<w:styles xmlns:mc="http://schemas.openxmlformats.org/markup-compatibility/2006" xmlns:r="http://schemas.openxmlformats.org/officeDocument/2006/relationships" xmlns:w="http://schemas.openxmlformats.org/wordprocessingml/2006/main" xmlns:w14="http://schemas.microsoft.com/office/word/2010/wordml" xmlns:w15="http://schemas.microsoft.com/office/word/2012/wordml" mc:Ignorable="w14 w15">
+<w:styles xmlns:mc="http://schemas.openxmlformats.org/markup-compatibility/2006" xmlns:r="http://schemas.openxmlformats.org/officeDocument/2006/relationships" xmlns:w="http://schemas.openxmlformats.org/wordprocessingml/2006/main" xmlns:w14="http://schemas.microsoft.com/office/word/2010/wordml" xmlns:w15="http://schemas.microsoft.com/office/word/2012/wordml" xmlns:w16cex="http://schemas.microsoft.com/office/word/2018/wordml/cex" xmlns:w16cid="http://schemas.microsoft.com/office/word/2016/wordml/cid" xmlns:w16="http://schemas.microsoft.com/office/word/2018/wordml" xmlns:w16se="http://schemas.microsoft.com/office/word/2015/wordml/symex" mc:Ignorable="w14 w15 w16se w16cid w16 w16cex">
   <w:docDefaults>
     <w:rPrDefault>
       <w:rPr>
@@ -4006,7 +3943,7 @@
       </w:pPr>
     </w:pPrDefault>
   </w:docDefaults>
-  <w:latentStyles w:defLockedState="0" w:defUIPriority="99" w:defSemiHidden="0" w:defUnhideWhenUsed="0" w:defQFormat="0" w:count="371">
+  <w:latentStyles w:defLockedState="0" w:defUIPriority="99" w:defSemiHidden="0" w:defUnhideWhenUsed="0" w:defQFormat="0" w:count="376">
     <w:lsdException w:name="Normal" w:uiPriority="0" w:qFormat="1"/>
     <w:lsdException w:name="heading 1" w:uiPriority="9" w:qFormat="1"/>
     <w:lsdException w:name="heading 2" w:semiHidden="1" w:uiPriority="9" w:unhideWhenUsed="1" w:qFormat="1"/>
@@ -4112,7 +4049,6 @@
     <w:lsdException w:name="HTML Sample" w:semiHidden="1" w:unhideWhenUsed="1"/>
     <w:lsdException w:name="HTML Typewriter" w:semiHidden="1" w:unhideWhenUsed="1"/>
     <w:lsdException w:name="HTML Variable" w:semiHidden="1" w:unhideWhenUsed="1"/>
-    <w:lsdException w:name="Normal Table" w:semiHidden="1" w:unhideWhenUsed="1"/>
     <w:lsdException w:name="annotation subject" w:semiHidden="1" w:unhideWhenUsed="1"/>
     <w:lsdException w:name="No List" w:semiHidden="1" w:unhideWhenUsed="1"/>
     <w:lsdException w:name="Outline List 1" w:semiHidden="1" w:unhideWhenUsed="1"/>
@@ -4155,11 +4091,8 @@
     <w:lsdException w:name="Table Contemporary" w:semiHidden="1" w:unhideWhenUsed="1"/>
     <w:lsdException w:name="Table Elegant" w:semiHidden="1" w:unhideWhenUsed="1"/>
     <w:lsdException w:name="Table Professional" w:semiHidden="1" w:unhideWhenUsed="1"/>
-    <w:lsdException w:name="Table Subtle 1" w:semiHidden="1" w:unhideWhenUsed="1"/>
     <w:lsdException w:name="Table Subtle 2" w:semiHidden="1" w:unhideWhenUsed="1"/>
     <w:lsdException w:name="Table Web 1" w:semiHidden="1" w:unhideWhenUsed="1"/>
-    <w:lsdException w:name="Table Web 2" w:semiHidden="1" w:unhideWhenUsed="1"/>
-    <w:lsdException w:name="Table Web 3" w:semiHidden="1" w:unhideWhenUsed="1"/>
     <w:lsdException w:name="Balloon Text" w:semiHidden="1" w:unhideWhenUsed="1"/>
     <w:lsdException w:name="Table Grid" w:uiPriority="39"/>
     <w:lsdException w:name="Table Theme" w:semiHidden="1" w:unhideWhenUsed="1"/>
@@ -4378,6 +4311,11 @@
     <w:lsdException w:name="List Table 5 Dark Accent 6" w:uiPriority="50"/>
     <w:lsdException w:name="List Table 6 Colorful Accent 6" w:uiPriority="51"/>
     <w:lsdException w:name="List Table 7 Colorful Accent 6" w:uiPriority="52"/>
+    <w:lsdException w:name="Mention" w:semiHidden="1" w:unhideWhenUsed="1"/>
+    <w:lsdException w:name="Smart Hyperlink" w:semiHidden="1" w:unhideWhenUsed="1"/>
+    <w:lsdException w:name="Hashtag" w:semiHidden="1" w:unhideWhenUsed="1"/>
+    <w:lsdException w:name="Unresolved Mention" w:semiHidden="1" w:unhideWhenUsed="1"/>
+    <w:lsdException w:name="Smart Link" w:semiHidden="1" w:unhideWhenUsed="1"/>
   </w:latentStyles>
   <w:style w:type="paragraph" w:default="1" w:styleId="Normal">
     <w:name w:val="Normal"/>
@@ -4625,7 +4563,6 @@
     <w:tblPr>
       <w:tblStyleRowBandSize w:val="1"/>
       <w:tblStyleColBandSize w:val="1"/>
-      <w:tblInd w:w="0" w:type="dxa"/>
       <w:tblBorders>
         <w:top w:val="single" w:sz="4" w:space="0" w:color="95B3D7" w:themeColor="accent1" w:themeTint="99"/>
         <w:left w:val="single" w:sz="4" w:space="0" w:color="95B3D7" w:themeColor="accent1" w:themeTint="99"/>
@@ -4634,12 +4571,6 @@
         <w:insideH w:val="single" w:sz="4" w:space="0" w:color="95B3D7" w:themeColor="accent1" w:themeTint="99"/>
         <w:insideV w:val="single" w:sz="4" w:space="0" w:color="95B3D7" w:themeColor="accent1" w:themeTint="99"/>
       </w:tblBorders>
-      <w:tblCellMar>
-        <w:top w:w="0" w:type="dxa"/>
-        <w:left w:w="108" w:type="dxa"/>
-        <w:bottom w:w="0" w:type="dxa"/>
-        <w:right w:w="108" w:type="dxa"/>
-      </w:tblCellMar>
     </w:tblPr>
     <w:tblStylePr w:type="firstRow">
       <w:rPr>
@@ -4735,7 +4666,6 @@
     <w:tblPr>
       <w:tblStyleRowBandSize w:val="1"/>
       <w:tblStyleColBandSize w:val="1"/>
-      <w:tblInd w:w="0" w:type="dxa"/>
       <w:tblCellMar>
         <w:top w:w="15" w:type="dxa"/>
         <w:left w:w="15" w:type="dxa"/>

</xml_diff>